<commit_message>
Completed my work for the Integration Requirements. We can discuss this at the meeting on Monday, and if everyone's happy I'll add it to the Latex files.
</commit_message>
<xml_diff>
--- a/Documents/Integration Requirements.docx
+++ b/Documents/Integration Requirements.docx
@@ -6,49 +6,317 @@
       <w:pPr>
         <w:pStyle w:val="Heading1"/>
         <w:jc w:val="center"/>
-      </w:pPr>
-      <w:r>
+        <w:rPr>
+          <w:rFonts w:ascii="Arial" w:hAnsi="Arial" w:cs="Arial"/>
+          <w:sz w:val="26"/>
+          <w:szCs w:val="26"/>
+        </w:rPr>
+      </w:pPr>
+      <w:r>
+        <w:rPr>
+          <w:rFonts w:ascii="Arial" w:hAnsi="Arial" w:cs="Arial"/>
+          <w:sz w:val="26"/>
+          <w:szCs w:val="26"/>
+        </w:rPr>
         <w:t>Specify the other systems this system needs to integrate with, and requirements around these integration channels.</w:t>
       </w:r>
     </w:p>
-    <w:p/>
+    <w:p>
+      <w:pPr>
+        <w:rPr>
+          <w:rFonts w:ascii="Arial" w:hAnsi="Arial" w:cs="Arial"/>
+          <w:sz w:val="26"/>
+          <w:szCs w:val="26"/>
+        </w:rPr>
+      </w:pPr>
+    </w:p>
     <w:p>
       <w:pPr>
         <w:pStyle w:val="Heading1"/>
         <w:jc w:val="center"/>
-      </w:pPr>
-      <w:r>
+        <w:rPr>
+          <w:rFonts w:ascii="Arial" w:hAnsi="Arial" w:cs="Arial"/>
+          <w:sz w:val="26"/>
+          <w:szCs w:val="26"/>
+        </w:rPr>
+      </w:pPr>
+      <w:r>
+        <w:rPr>
+          <w:rFonts w:ascii="Arial" w:hAnsi="Arial" w:cs="Arial"/>
+          <w:sz w:val="26"/>
+          <w:szCs w:val="26"/>
+        </w:rPr>
         <w:t>OVERVIEW OF TO-BE-IMPLEMENTED</w:t>
       </w:r>
     </w:p>
-    <w:p/>
-    <w:p>
-      <w:r>
-        <w:t xml:space="preserve">In this section you need to specify the different system which your system must integrate with and the </w:t>
-      </w:r>
-      <w:r>
-        <w:t>integration</w:t>
-      </w:r>
-      <w:r>
-        <w:t xml:space="preserve"> channels and protocols which need to be used. You should also specify the different access channels through which the system functionality should be made available to humans and/or other systems.</w:t>
-      </w:r>
-    </w:p>
-    <w:p>
-      <w:r>
+    <w:p>
+      <w:pPr>
+        <w:rPr>
+          <w:rFonts w:ascii="Arial" w:hAnsi="Arial" w:cs="Arial"/>
+          <w:sz w:val="26"/>
+          <w:szCs w:val="26"/>
+        </w:rPr>
+      </w:pPr>
+    </w:p>
+    <w:p>
+      <w:pPr>
+        <w:rPr>
+          <w:rFonts w:ascii="Arial" w:hAnsi="Arial" w:cs="Arial"/>
+          <w:sz w:val="26"/>
+          <w:szCs w:val="26"/>
+        </w:rPr>
+      </w:pPr>
+      <w:r>
+        <w:rPr>
+          <w:rFonts w:ascii="Arial" w:hAnsi="Arial" w:cs="Arial"/>
+          <w:sz w:val="26"/>
+          <w:szCs w:val="26"/>
+        </w:rPr>
+        <w:t>In this section you need to specify the different system which your system must integrate with and the integration channels and protocols which need to be used. You should also specify the different access channels through which the system functionality should be made available to humans and/or other systems.</w:t>
+      </w:r>
+    </w:p>
+    <w:p>
+      <w:pPr>
+        <w:rPr>
+          <w:rFonts w:ascii="Arial" w:hAnsi="Arial" w:cs="Arial"/>
+          <w:sz w:val="26"/>
+          <w:szCs w:val="26"/>
+        </w:rPr>
+      </w:pPr>
+      <w:r>
+        <w:rPr>
+          <w:rFonts w:ascii="Arial" w:hAnsi="Arial" w:cs="Arial"/>
+          <w:sz w:val="26"/>
+          <w:szCs w:val="26"/>
+        </w:rPr>
         <w:t>Specify integration channels btw architectural components</w:t>
       </w:r>
     </w:p>
-    <w:p/>
+    <w:p>
+      <w:pPr>
+        <w:rPr>
+          <w:rFonts w:ascii="Arial" w:hAnsi="Arial" w:cs="Arial"/>
+          <w:sz w:val="26"/>
+          <w:szCs w:val="26"/>
+        </w:rPr>
+      </w:pPr>
+    </w:p>
+    <w:p>
+      <w:pPr>
+        <w:rPr>
+          <w:rFonts w:ascii="Arial" w:hAnsi="Arial" w:cs="Arial"/>
+          <w:sz w:val="26"/>
+          <w:szCs w:val="26"/>
+        </w:rPr>
+      </w:pPr>
+    </w:p>
+    <w:p>
+      <w:pPr>
+        <w:rPr>
+          <w:rFonts w:ascii="Arial" w:hAnsi="Arial" w:cs="Arial"/>
+          <w:sz w:val="26"/>
+          <w:szCs w:val="26"/>
+        </w:rPr>
+      </w:pPr>
+    </w:p>
+    <w:p>
+      <w:pPr>
+        <w:rPr>
+          <w:rFonts w:ascii="Arial" w:hAnsi="Arial" w:cs="Arial"/>
+          <w:sz w:val="26"/>
+          <w:szCs w:val="26"/>
+        </w:rPr>
+      </w:pPr>
+    </w:p>
+    <w:p>
+      <w:pPr>
+        <w:rPr>
+          <w:rFonts w:ascii="Arial" w:hAnsi="Arial" w:cs="Arial"/>
+          <w:sz w:val="26"/>
+          <w:szCs w:val="26"/>
+        </w:rPr>
+      </w:pPr>
+    </w:p>
+    <w:p>
+      <w:pPr>
+        <w:rPr>
+          <w:rFonts w:ascii="Arial" w:hAnsi="Arial" w:cs="Arial"/>
+          <w:sz w:val="26"/>
+          <w:szCs w:val="26"/>
+        </w:rPr>
+      </w:pPr>
+    </w:p>
+    <w:p>
+      <w:pPr>
+        <w:rPr>
+          <w:rFonts w:ascii="Arial" w:hAnsi="Arial" w:cs="Arial"/>
+          <w:sz w:val="26"/>
+          <w:szCs w:val="26"/>
+        </w:rPr>
+      </w:pPr>
+    </w:p>
+    <w:p>
+      <w:pPr>
+        <w:rPr>
+          <w:rFonts w:ascii="Arial" w:hAnsi="Arial" w:cs="Arial"/>
+          <w:sz w:val="26"/>
+          <w:szCs w:val="26"/>
+        </w:rPr>
+      </w:pPr>
+    </w:p>
+    <w:p>
+      <w:pPr>
+        <w:rPr>
+          <w:rFonts w:ascii="Arial" w:hAnsi="Arial" w:cs="Arial"/>
+          <w:sz w:val="26"/>
+          <w:szCs w:val="26"/>
+        </w:rPr>
+      </w:pPr>
+    </w:p>
+    <w:p>
+      <w:pPr>
+        <w:rPr>
+          <w:rFonts w:ascii="Arial" w:hAnsi="Arial" w:cs="Arial"/>
+          <w:sz w:val="26"/>
+          <w:szCs w:val="26"/>
+        </w:rPr>
+      </w:pPr>
+    </w:p>
+    <w:p>
+      <w:pPr>
+        <w:rPr>
+          <w:rFonts w:ascii="Arial" w:hAnsi="Arial" w:cs="Arial"/>
+          <w:sz w:val="26"/>
+          <w:szCs w:val="26"/>
+        </w:rPr>
+      </w:pPr>
+    </w:p>
+    <w:p>
+      <w:pPr>
+        <w:rPr>
+          <w:rFonts w:ascii="Arial" w:hAnsi="Arial" w:cs="Arial"/>
+          <w:sz w:val="26"/>
+          <w:szCs w:val="26"/>
+        </w:rPr>
+      </w:pPr>
+    </w:p>
+    <w:p>
+      <w:pPr>
+        <w:rPr>
+          <w:rFonts w:ascii="Arial" w:hAnsi="Arial" w:cs="Arial"/>
+          <w:sz w:val="26"/>
+          <w:szCs w:val="26"/>
+        </w:rPr>
+      </w:pPr>
+    </w:p>
+    <w:p>
+      <w:pPr>
+        <w:rPr>
+          <w:rFonts w:ascii="Arial" w:hAnsi="Arial" w:cs="Arial"/>
+          <w:sz w:val="26"/>
+          <w:szCs w:val="26"/>
+        </w:rPr>
+      </w:pPr>
+    </w:p>
+    <w:p>
+      <w:pPr>
+        <w:rPr>
+          <w:rFonts w:ascii="Arial" w:hAnsi="Arial" w:cs="Arial"/>
+          <w:sz w:val="26"/>
+          <w:szCs w:val="26"/>
+        </w:rPr>
+      </w:pPr>
+    </w:p>
+    <w:p>
+      <w:pPr>
+        <w:rPr>
+          <w:rFonts w:ascii="Arial" w:hAnsi="Arial" w:cs="Arial"/>
+          <w:sz w:val="26"/>
+          <w:szCs w:val="26"/>
+        </w:rPr>
+      </w:pPr>
+    </w:p>
+    <w:p>
+      <w:pPr>
+        <w:rPr>
+          <w:rFonts w:ascii="Arial" w:hAnsi="Arial" w:cs="Arial"/>
+          <w:sz w:val="26"/>
+          <w:szCs w:val="26"/>
+        </w:rPr>
+      </w:pPr>
+    </w:p>
+    <w:p>
+      <w:pPr>
+        <w:rPr>
+          <w:rFonts w:ascii="Arial" w:hAnsi="Arial" w:cs="Arial"/>
+          <w:sz w:val="26"/>
+          <w:szCs w:val="26"/>
+        </w:rPr>
+      </w:pPr>
+      <w:bookmarkStart w:id="0" w:name="_GoBack"/>
+      <w:bookmarkEnd w:id="0"/>
+    </w:p>
+    <w:p>
+      <w:pPr>
+        <w:rPr>
+          <w:rFonts w:ascii="Arial" w:hAnsi="Arial" w:cs="Arial"/>
+          <w:sz w:val="36"/>
+          <w:szCs w:val="26"/>
+        </w:rPr>
+      </w:pPr>
+    </w:p>
     <w:p>
       <w:pPr>
         <w:pStyle w:val="Heading1"/>
         <w:jc w:val="center"/>
-      </w:pPr>
-      <w:r>
-        <w:t>D</w:t>
-      </w:r>
-      <w:r>
-        <w:t>ifferent system which your system must integrate with</w:t>
+        <w:rPr>
+          <w:rFonts w:ascii="Arial" w:hAnsi="Arial" w:cs="Arial"/>
+          <w:sz w:val="36"/>
+          <w:szCs w:val="26"/>
+        </w:rPr>
+      </w:pPr>
+      <w:r>
+        <w:rPr>
+          <w:rFonts w:ascii="Arial" w:hAnsi="Arial" w:cs="Arial"/>
+          <w:sz w:val="36"/>
+          <w:szCs w:val="26"/>
+        </w:rPr>
+        <w:lastRenderedPageBreak/>
+        <w:t>Different system which your system must integrate with</w:t>
+      </w:r>
+    </w:p>
+    <w:p>
+      <w:pPr>
+        <w:rPr>
+          <w:rFonts w:ascii="Arial" w:hAnsi="Arial" w:cs="Arial"/>
+          <w:sz w:val="26"/>
+          <w:szCs w:val="26"/>
+        </w:rPr>
+      </w:pPr>
+    </w:p>
+    <w:p>
+      <w:pPr>
+        <w:rPr>
+          <w:rFonts w:ascii="Arial" w:hAnsi="Arial" w:cs="Arial"/>
+          <w:sz w:val="26"/>
+          <w:szCs w:val="26"/>
+        </w:rPr>
+      </w:pPr>
+      <w:r>
+        <w:rPr>
+          <w:rFonts w:ascii="Arial" w:hAnsi="Arial" w:cs="Arial"/>
+          <w:sz w:val="26"/>
+          <w:szCs w:val="26"/>
+        </w:rPr>
+        <w:t xml:space="preserve">There are numerous systems which are imperative to take into account in order to ensure </w:t>
+      </w:r>
+      <w:r>
+        <w:rPr>
+          <w:rFonts w:ascii="Arial" w:hAnsi="Arial" w:cs="Arial"/>
+          <w:sz w:val="26"/>
+          <w:szCs w:val="26"/>
+        </w:rPr>
+        <w:t xml:space="preserve">successful integration of the Buzz System. </w:t>
       </w:r>
     </w:p>
     <w:p>
@@ -56,19 +324,127 @@
         <w:pStyle w:val="ListParagraph"/>
         <w:numPr>
           <w:ilvl w:val="0"/>
-          <w:numId w:val="1"/>
-        </w:numPr>
-      </w:pPr>
-      <w:r>
-        <w:t>LDAP (</w:t>
-      </w:r>
-      <w:proofErr w:type="spellStart"/>
-      <w:r>
-        <w:t>CSWeb</w:t>
-      </w:r>
-      <w:proofErr w:type="spellEnd"/>
-      <w:r>
-        <w:t xml:space="preserve"> Main Server)</w:t>
+          <w:numId w:val="4"/>
+        </w:numPr>
+        <w:rPr>
+          <w:rFonts w:ascii="Arial" w:hAnsi="Arial" w:cs="Arial"/>
+          <w:sz w:val="26"/>
+          <w:szCs w:val="26"/>
+        </w:rPr>
+      </w:pPr>
+      <w:r>
+        <w:rPr>
+          <w:rFonts w:ascii="Arial" w:hAnsi="Arial" w:cs="Arial"/>
+          <w:sz w:val="26"/>
+          <w:szCs w:val="26"/>
+        </w:rPr>
+        <w:t>The first of these is LDAP:</w:t>
+      </w:r>
+      <w:r>
+        <w:rPr>
+          <w:rFonts w:ascii="Arial" w:hAnsi="Arial" w:cs="Arial"/>
+          <w:sz w:val="26"/>
+          <w:szCs w:val="26"/>
+        </w:rPr>
+        <w:t xml:space="preserve"> </w:t>
+      </w:r>
+    </w:p>
+    <w:p>
+      <w:pPr>
+        <w:pStyle w:val="ListParagraph"/>
+        <w:numPr>
+          <w:ilvl w:val="1"/>
+          <w:numId w:val="4"/>
+        </w:numPr>
+        <w:rPr>
+          <w:rFonts w:ascii="Arial" w:hAnsi="Arial" w:cs="Arial"/>
+          <w:sz w:val="26"/>
+          <w:szCs w:val="26"/>
+        </w:rPr>
+      </w:pPr>
+      <w:r>
+        <w:rPr>
+          <w:rFonts w:ascii="Arial" w:hAnsi="Arial" w:cs="Arial"/>
+          <w:sz w:val="26"/>
+          <w:szCs w:val="26"/>
+        </w:rPr>
+        <w:t>Each user will need to have an LDAP account (i.e. username and password) which they will use to log into the buzz system.</w:t>
+      </w:r>
+    </w:p>
+    <w:p>
+      <w:pPr>
+        <w:pStyle w:val="ListParagraph"/>
+        <w:numPr>
+          <w:ilvl w:val="1"/>
+          <w:numId w:val="4"/>
+        </w:numPr>
+        <w:rPr>
+          <w:rFonts w:ascii="Arial" w:hAnsi="Arial" w:cs="Arial"/>
+          <w:sz w:val="26"/>
+          <w:szCs w:val="26"/>
+        </w:rPr>
+      </w:pPr>
+      <w:r>
+        <w:rPr>
+          <w:rFonts w:ascii="Arial" w:hAnsi="Arial" w:cs="Arial"/>
+          <w:sz w:val="26"/>
+          <w:szCs w:val="26"/>
+        </w:rPr>
+        <w:t>University of Pretoria Computer Science</w:t>
+      </w:r>
+      <w:r>
+        <w:rPr>
+          <w:rFonts w:ascii="Arial" w:hAnsi="Arial" w:cs="Arial"/>
+          <w:sz w:val="26"/>
+          <w:szCs w:val="26"/>
+        </w:rPr>
+        <w:t xml:space="preserve"> students</w:t>
+      </w:r>
+      <w:r>
+        <w:rPr>
+          <w:rFonts w:ascii="Arial" w:hAnsi="Arial" w:cs="Arial"/>
+          <w:sz w:val="26"/>
+          <w:szCs w:val="26"/>
+        </w:rPr>
+        <w:t xml:space="preserve"> automatically have these accounts as they’</w:t>
+      </w:r>
+      <w:r>
+        <w:rPr>
+          <w:rFonts w:ascii="Arial" w:hAnsi="Arial" w:cs="Arial"/>
+          <w:sz w:val="26"/>
+          <w:szCs w:val="26"/>
+        </w:rPr>
+        <w:t>re registered on the CS web.</w:t>
+      </w:r>
+    </w:p>
+    <w:p>
+      <w:pPr>
+        <w:pStyle w:val="ListParagraph"/>
+        <w:numPr>
+          <w:ilvl w:val="1"/>
+          <w:numId w:val="4"/>
+        </w:numPr>
+        <w:rPr>
+          <w:rFonts w:ascii="Arial" w:hAnsi="Arial" w:cs="Arial"/>
+          <w:sz w:val="26"/>
+          <w:szCs w:val="26"/>
+        </w:rPr>
+      </w:pPr>
+      <w:r>
+        <w:rPr>
+          <w:rFonts w:ascii="Arial" w:hAnsi="Arial" w:cs="Arial"/>
+          <w:sz w:val="26"/>
+          <w:szCs w:val="26"/>
+        </w:rPr>
+        <w:t xml:space="preserve">However, </w:t>
+      </w:r>
+      <w:r>
+        <w:rPr>
+          <w:rFonts w:ascii="Arial" w:hAnsi="Arial" w:cs="Arial"/>
+          <w:sz w:val="26"/>
+          <w:szCs w:val="26"/>
+        </w:rPr>
+        <w:t>this is a requirement if other Universities want to integrate the buzz system into their systems.</w:t>
       </w:r>
     </w:p>
     <w:p>
@@ -76,54 +452,21 @@
         <w:pStyle w:val="ListParagraph"/>
         <w:numPr>
           <w:ilvl w:val="0"/>
-          <w:numId w:val="1"/>
-        </w:numPr>
-      </w:pPr>
-      <w:proofErr w:type="spellStart"/>
-      <w:r>
-        <w:t>CSWeb</w:t>
-      </w:r>
-      <w:proofErr w:type="spellEnd"/>
-    </w:p>
-    <w:p>
-      <w:pPr>
-        <w:pStyle w:val="ListParagraph"/>
-        <w:numPr>
-          <w:ilvl w:val="0"/>
-          <w:numId w:val="1"/>
-        </w:numPr>
-      </w:pPr>
-      <w:r>
-        <w:t>WWW</w:t>
-      </w:r>
-    </w:p>
-    <w:p>
-      <w:pPr>
-        <w:pStyle w:val="Heading1"/>
-      </w:pPr>
-    </w:p>
-    <w:p>
-      <w:pPr>
-        <w:pStyle w:val="Heading1"/>
-        <w:jc w:val="center"/>
-      </w:pPr>
-      <w:r>
-        <w:t>T</w:t>
-      </w:r>
-      <w:r>
-        <w:t>he integration channels and protocols which need to be used</w:t>
-      </w:r>
-    </w:p>
-    <w:p>
-      <w:pPr>
-        <w:pStyle w:val="ListParagraph"/>
-        <w:numPr>
-          <w:ilvl w:val="0"/>
-          <w:numId w:val="3"/>
-        </w:numPr>
-      </w:pPr>
-      <w:r>
-        <w:t>Integration Channels</w:t>
+          <w:numId w:val="4"/>
+        </w:numPr>
+        <w:rPr>
+          <w:rFonts w:ascii="Arial" w:hAnsi="Arial" w:cs="Arial"/>
+          <w:sz w:val="26"/>
+          <w:szCs w:val="26"/>
+        </w:rPr>
+      </w:pPr>
+      <w:r>
+        <w:rPr>
+          <w:rFonts w:ascii="Arial" w:hAnsi="Arial" w:cs="Arial"/>
+          <w:sz w:val="26"/>
+          <w:szCs w:val="26"/>
+        </w:rPr>
+        <w:t>The second of these is the CS Web:</w:t>
       </w:r>
     </w:p>
     <w:p>
@@ -131,155 +474,759 @@
         <w:pStyle w:val="ListParagraph"/>
         <w:numPr>
           <w:ilvl w:val="1"/>
-          <w:numId w:val="3"/>
-        </w:numPr>
-      </w:pPr>
-      <w:r>
-        <w:t>GUI (Human)</w:t>
-      </w:r>
-    </w:p>
-    <w:p>
-      <w:pPr>
-        <w:pStyle w:val="ListParagraph"/>
-        <w:numPr>
-          <w:ilvl w:val="2"/>
-          <w:numId w:val="3"/>
-        </w:numPr>
-      </w:pPr>
-      <w:r>
-        <w:t>JavaScript</w:t>
-      </w:r>
-    </w:p>
-    <w:p>
-      <w:pPr>
-        <w:pStyle w:val="ListParagraph"/>
-        <w:numPr>
-          <w:ilvl w:val="2"/>
-          <w:numId w:val="3"/>
-        </w:numPr>
-      </w:pPr>
-      <w:r>
-        <w:t>HTML 5</w:t>
-      </w:r>
-    </w:p>
-    <w:p>
-      <w:pPr>
-        <w:pStyle w:val="ListParagraph"/>
-        <w:numPr>
-          <w:ilvl w:val="2"/>
-          <w:numId w:val="3"/>
-        </w:numPr>
-      </w:pPr>
-      <w:r>
-        <w:t>CSS3</w:t>
-      </w:r>
-    </w:p>
-    <w:p>
-      <w:pPr>
-        <w:pStyle w:val="ListParagraph"/>
-        <w:numPr>
-          <w:ilvl w:val="2"/>
-          <w:numId w:val="3"/>
-        </w:numPr>
-      </w:pPr>
-      <w:r>
-        <w:t xml:space="preserve">PHP </w:t>
-      </w:r>
-    </w:p>
-    <w:p>
-      <w:pPr>
-        <w:pStyle w:val="ListParagraph"/>
-        <w:numPr>
-          <w:ilvl w:val="1"/>
-          <w:numId w:val="3"/>
-        </w:numPr>
-      </w:pPr>
-      <w:r>
-        <w:t>?</w:t>
-      </w:r>
-    </w:p>
-    <w:p>
-      <w:pPr>
-        <w:pStyle w:val="ListParagraph"/>
-        <w:numPr>
-          <w:ilvl w:val="0"/>
-          <w:numId w:val="3"/>
-        </w:numPr>
-      </w:pPr>
-      <w:r>
-        <w:t xml:space="preserve">Integration </w:t>
-      </w:r>
-      <w:bookmarkStart w:id="0" w:name="_GoBack"/>
-      <w:bookmarkEnd w:id="0"/>
-      <w:r>
-        <w:t>Protocols</w:t>
-      </w:r>
-    </w:p>
-    <w:p>
-      <w:pPr>
-        <w:pStyle w:val="ListParagraph"/>
-        <w:numPr>
-          <w:ilvl w:val="1"/>
-          <w:numId w:val="3"/>
-        </w:numPr>
-      </w:pPr>
-      <w:r>
-        <w:t>HTTP</w:t>
-      </w:r>
-    </w:p>
-    <w:p>
-      <w:pPr>
-        <w:pStyle w:val="ListParagraph"/>
-        <w:numPr>
-          <w:ilvl w:val="1"/>
-          <w:numId w:val="3"/>
-        </w:numPr>
-      </w:pPr>
-      <w:r>
-        <w:t>TCP/IP</w:t>
-      </w:r>
-    </w:p>
-    <w:p>
-      <w:pPr>
-        <w:pStyle w:val="ListParagraph"/>
-        <w:numPr>
-          <w:ilvl w:val="1"/>
-          <w:numId w:val="3"/>
-        </w:numPr>
-      </w:pPr>
-      <w:r>
-        <w:t>HTTPS</w:t>
-      </w:r>
-    </w:p>
-    <w:p>
-      <w:pPr>
-        <w:pStyle w:val="ListParagraph"/>
-        <w:numPr>
-          <w:ilvl w:val="1"/>
-          <w:numId w:val="3"/>
-        </w:numPr>
-      </w:pPr>
-      <w:hyperlink r:id="rId5" w:tooltip="SOAP" w:history="1">
+          <w:numId w:val="4"/>
+        </w:numPr>
+        <w:rPr>
+          <w:rFonts w:ascii="Arial" w:hAnsi="Arial" w:cs="Arial"/>
+          <w:sz w:val="26"/>
+          <w:szCs w:val="26"/>
+        </w:rPr>
+      </w:pPr>
+      <w:r>
+        <w:rPr>
+          <w:rFonts w:ascii="Arial" w:hAnsi="Arial" w:cs="Arial"/>
+          <w:sz w:val="26"/>
+          <w:szCs w:val="26"/>
+        </w:rPr>
+        <w:t>The buzz system will be integrated into the CS Web (</w:t>
+      </w:r>
+      <w:hyperlink r:id="rId5" w:history="1">
         <w:r>
           <w:rPr>
             <w:rStyle w:val="Hyperlink"/>
             <w:rFonts w:ascii="Arial" w:hAnsi="Arial" w:cs="Arial"/>
-            <w:color w:val="0B0080"/>
-            <w:sz w:val="21"/>
-            <w:szCs w:val="21"/>
-            <w:shd w:val="clear" w:color="auto" w:fill="FFFFFF"/>
+            <w:sz w:val="26"/>
+            <w:szCs w:val="26"/>
           </w:rPr>
-          <w:t>SOAP</w:t>
+          <w:t>http://www.cs.up.ac.za/</w:t>
         </w:r>
       </w:hyperlink>
+      <w:r>
+        <w:rPr>
+          <w:rFonts w:ascii="Arial" w:hAnsi="Arial" w:cs="Arial"/>
+          <w:sz w:val="26"/>
+          <w:szCs w:val="26"/>
+        </w:rPr>
+        <w:t xml:space="preserve">) in order to allow users to access the functionality. </w:t>
+      </w:r>
+    </w:p>
+    <w:p>
+      <w:pPr>
+        <w:pStyle w:val="ListParagraph"/>
+        <w:numPr>
+          <w:ilvl w:val="1"/>
+          <w:numId w:val="4"/>
+        </w:numPr>
+        <w:rPr>
+          <w:rFonts w:ascii="Arial" w:hAnsi="Arial" w:cs="Arial"/>
+          <w:sz w:val="26"/>
+          <w:szCs w:val="26"/>
+        </w:rPr>
+      </w:pPr>
+      <w:r>
+        <w:rPr>
+          <w:rFonts w:ascii="Arial" w:hAnsi="Arial" w:cs="Arial"/>
+          <w:sz w:val="26"/>
+          <w:szCs w:val="26"/>
+        </w:rPr>
+        <w:t>Most likely, the buzz system will replace the current CS web’s forum system, which will allow modules to link their personal buzz space from the module site.</w:t>
+      </w:r>
+    </w:p>
+    <w:p>
+      <w:pPr>
+        <w:pStyle w:val="ListParagraph"/>
+        <w:numPr>
+          <w:ilvl w:val="1"/>
+          <w:numId w:val="4"/>
+        </w:numPr>
+        <w:rPr>
+          <w:rFonts w:ascii="Arial" w:hAnsi="Arial" w:cs="Arial"/>
+          <w:sz w:val="26"/>
+          <w:szCs w:val="26"/>
+        </w:rPr>
+      </w:pPr>
+      <w:r>
+        <w:rPr>
+          <w:rFonts w:ascii="Arial" w:hAnsi="Arial" w:cs="Arial"/>
+          <w:sz w:val="26"/>
+          <w:szCs w:val="26"/>
+        </w:rPr>
+        <w:t>Thus, it is necessary for the CS web to have access to the buzz system.</w:t>
+      </w:r>
+    </w:p>
+    <w:p>
+      <w:pPr>
+        <w:pStyle w:val="ListParagraph"/>
+        <w:numPr>
+          <w:ilvl w:val="0"/>
+          <w:numId w:val="4"/>
+        </w:numPr>
+        <w:rPr>
+          <w:rFonts w:ascii="Arial" w:hAnsi="Arial" w:cs="Arial"/>
+          <w:sz w:val="26"/>
+          <w:szCs w:val="26"/>
+        </w:rPr>
+      </w:pPr>
+      <w:r>
+        <w:rPr>
+          <w:rFonts w:ascii="Arial" w:hAnsi="Arial" w:cs="Arial"/>
+          <w:sz w:val="26"/>
+          <w:szCs w:val="26"/>
+        </w:rPr>
+        <w:t>The third of these is the WWW (World Wide Web)</w:t>
+      </w:r>
+    </w:p>
+    <w:p>
+      <w:pPr>
+        <w:pStyle w:val="ListParagraph"/>
+        <w:numPr>
+          <w:ilvl w:val="1"/>
+          <w:numId w:val="4"/>
+        </w:numPr>
+        <w:rPr>
+          <w:rFonts w:ascii="Arial" w:hAnsi="Arial" w:cs="Arial"/>
+          <w:sz w:val="26"/>
+          <w:szCs w:val="26"/>
+        </w:rPr>
+      </w:pPr>
+      <w:r>
+        <w:rPr>
+          <w:rFonts w:ascii="Arial" w:hAnsi="Arial" w:cs="Arial"/>
+          <w:sz w:val="26"/>
+          <w:szCs w:val="26"/>
+        </w:rPr>
+        <w:t>The buzz system will need to be hosted to a server and needs to have access to that server’s individual functionality services (i.e. Apache, PHP, JavaScript, etc.).</w:t>
+      </w:r>
+    </w:p>
+    <w:p>
+      <w:pPr>
+        <w:pStyle w:val="ListParagraph"/>
+        <w:numPr>
+          <w:ilvl w:val="1"/>
+          <w:numId w:val="4"/>
+        </w:numPr>
+        <w:rPr>
+          <w:rFonts w:ascii="Arial" w:hAnsi="Arial" w:cs="Arial"/>
+          <w:sz w:val="26"/>
+          <w:szCs w:val="26"/>
+        </w:rPr>
+      </w:pPr>
+      <w:r>
+        <w:rPr>
+          <w:rFonts w:ascii="Arial" w:hAnsi="Arial" w:cs="Arial"/>
+          <w:sz w:val="26"/>
+          <w:szCs w:val="26"/>
+        </w:rPr>
+        <w:t>It is necessary to integrate the buzz system with the WWW in order to allow people to actually access it (i.e. via a URL).</w:t>
+      </w:r>
+    </w:p>
+    <w:p>
+      <w:pPr>
+        <w:pStyle w:val="Heading1"/>
+        <w:rPr>
+          <w:rFonts w:ascii="Arial" w:hAnsi="Arial" w:cs="Arial"/>
+          <w:sz w:val="26"/>
+          <w:szCs w:val="26"/>
+        </w:rPr>
+      </w:pPr>
+    </w:p>
+    <w:p>
+      <w:pPr>
+        <w:pStyle w:val="Heading1"/>
+        <w:jc w:val="center"/>
+        <w:rPr>
+          <w:rFonts w:ascii="Arial" w:hAnsi="Arial" w:cs="Arial"/>
+          <w:sz w:val="26"/>
+          <w:szCs w:val="26"/>
+        </w:rPr>
+      </w:pPr>
+    </w:p>
+    <w:p>
+      <w:pPr>
+        <w:pStyle w:val="Heading1"/>
+        <w:jc w:val="center"/>
+        <w:rPr>
+          <w:rFonts w:ascii="Arial" w:hAnsi="Arial" w:cs="Arial"/>
+          <w:sz w:val="26"/>
+          <w:szCs w:val="26"/>
+        </w:rPr>
+      </w:pPr>
+    </w:p>
+    <w:p>
+      <w:pPr>
+        <w:rPr>
+          <w:rFonts w:ascii="Arial" w:hAnsi="Arial" w:cs="Arial"/>
+          <w:sz w:val="26"/>
+          <w:szCs w:val="26"/>
+        </w:rPr>
+      </w:pPr>
+    </w:p>
+    <w:p>
+      <w:pPr>
+        <w:rPr>
+          <w:rFonts w:ascii="Arial" w:hAnsi="Arial" w:cs="Arial"/>
+          <w:sz w:val="26"/>
+          <w:szCs w:val="26"/>
+        </w:rPr>
+      </w:pPr>
+    </w:p>
+    <w:p>
+      <w:pPr>
+        <w:rPr>
+          <w:rFonts w:ascii="Arial" w:hAnsi="Arial" w:cs="Arial"/>
+          <w:sz w:val="26"/>
+          <w:szCs w:val="26"/>
+        </w:rPr>
+      </w:pPr>
+    </w:p>
+    <w:p>
+      <w:pPr>
+        <w:rPr>
+          <w:rFonts w:ascii="Arial" w:hAnsi="Arial" w:cs="Arial"/>
+          <w:sz w:val="26"/>
+          <w:szCs w:val="26"/>
+        </w:rPr>
+      </w:pPr>
+    </w:p>
+    <w:p>
+      <w:pPr>
+        <w:rPr>
+          <w:rFonts w:ascii="Arial" w:hAnsi="Arial" w:cs="Arial"/>
+          <w:sz w:val="26"/>
+          <w:szCs w:val="26"/>
+        </w:rPr>
+      </w:pPr>
+    </w:p>
+    <w:p>
+      <w:pPr>
+        <w:pStyle w:val="Heading1"/>
+        <w:jc w:val="center"/>
+        <w:rPr>
+          <w:rFonts w:ascii="Arial" w:hAnsi="Arial" w:cs="Arial"/>
+          <w:sz w:val="36"/>
+          <w:szCs w:val="26"/>
+        </w:rPr>
+      </w:pPr>
+      <w:r>
+        <w:rPr>
+          <w:rFonts w:ascii="Arial" w:hAnsi="Arial" w:cs="Arial"/>
+          <w:sz w:val="36"/>
+          <w:szCs w:val="26"/>
+        </w:rPr>
+        <w:lastRenderedPageBreak/>
+        <w:t>The integration channels and protocols which need to be used</w:t>
+      </w:r>
+    </w:p>
+    <w:p>
+      <w:pPr>
+        <w:rPr>
+          <w:rFonts w:ascii="Arial" w:hAnsi="Arial" w:cs="Arial"/>
+          <w:sz w:val="26"/>
+          <w:szCs w:val="26"/>
+        </w:rPr>
+      </w:pPr>
+    </w:p>
+    <w:p>
+      <w:pPr>
+        <w:rPr>
+          <w:rFonts w:ascii="Arial" w:hAnsi="Arial" w:cs="Arial"/>
+          <w:sz w:val="24"/>
+          <w:szCs w:val="24"/>
+        </w:rPr>
+      </w:pPr>
+      <w:r>
+        <w:rPr>
+          <w:rFonts w:ascii="Arial" w:hAnsi="Arial" w:cs="Arial"/>
+          <w:sz w:val="24"/>
+          <w:szCs w:val="24"/>
+        </w:rPr>
+        <w:t>The integration channels are the channels through which the buzz system will be made available to users.</w:t>
+      </w:r>
+    </w:p>
+    <w:p>
+      <w:pPr>
+        <w:pStyle w:val="ListParagraph"/>
+        <w:numPr>
+          <w:ilvl w:val="0"/>
+          <w:numId w:val="5"/>
+        </w:numPr>
+        <w:rPr>
+          <w:rFonts w:ascii="Arial" w:hAnsi="Arial" w:cs="Arial"/>
+          <w:sz w:val="24"/>
+          <w:szCs w:val="24"/>
+        </w:rPr>
+      </w:pPr>
+      <w:r>
+        <w:rPr>
+          <w:rFonts w:ascii="Arial" w:hAnsi="Arial" w:cs="Arial"/>
+          <w:sz w:val="24"/>
+          <w:szCs w:val="24"/>
+        </w:rPr>
+        <w:t>The first integration channel is the GUI (Graphical User Interface).</w:t>
+      </w:r>
+    </w:p>
+    <w:p>
+      <w:pPr>
+        <w:pStyle w:val="ListParagraph"/>
+        <w:numPr>
+          <w:ilvl w:val="1"/>
+          <w:numId w:val="5"/>
+        </w:numPr>
+        <w:rPr>
+          <w:rFonts w:ascii="Arial" w:hAnsi="Arial" w:cs="Arial"/>
+          <w:sz w:val="24"/>
+          <w:szCs w:val="24"/>
+        </w:rPr>
+      </w:pPr>
+      <w:r>
+        <w:rPr>
+          <w:rFonts w:ascii="Arial" w:hAnsi="Arial" w:cs="Arial"/>
+          <w:sz w:val="24"/>
+          <w:szCs w:val="24"/>
+        </w:rPr>
+        <w:t>This will allow users to actually interact with the Buzz System so that they can post, comment, etc.</w:t>
+      </w:r>
+      <w:r>
+        <w:rPr>
+          <w:rFonts w:ascii="Arial" w:hAnsi="Arial" w:cs="Arial"/>
+          <w:sz w:val="24"/>
+          <w:szCs w:val="24"/>
+        </w:rPr>
+        <w:t xml:space="preserve"> </w:t>
+      </w:r>
+    </w:p>
+    <w:p>
+      <w:pPr>
+        <w:pStyle w:val="ListParagraph"/>
+        <w:numPr>
+          <w:ilvl w:val="1"/>
+          <w:numId w:val="5"/>
+        </w:numPr>
+        <w:rPr>
+          <w:rFonts w:ascii="Arial" w:hAnsi="Arial" w:cs="Arial"/>
+          <w:sz w:val="24"/>
+          <w:szCs w:val="24"/>
+        </w:rPr>
+      </w:pPr>
+      <w:r>
+        <w:rPr>
+          <w:rFonts w:ascii="Arial" w:hAnsi="Arial" w:cs="Arial"/>
+          <w:sz w:val="24"/>
+          <w:szCs w:val="24"/>
+        </w:rPr>
+        <w:t>Examples of protocols which will be used here are</w:t>
+      </w:r>
+      <w:r>
+        <w:rPr>
+          <w:rFonts w:ascii="Arial" w:hAnsi="Arial" w:cs="Arial"/>
+          <w:sz w:val="24"/>
+          <w:szCs w:val="24"/>
+        </w:rPr>
+        <w:t>:</w:t>
+      </w:r>
+      <w:r>
+        <w:rPr>
+          <w:rFonts w:ascii="Arial" w:hAnsi="Arial" w:cs="Arial"/>
+          <w:sz w:val="24"/>
+          <w:szCs w:val="24"/>
+        </w:rPr>
+        <w:t xml:space="preserve"> </w:t>
+      </w:r>
+    </w:p>
+    <w:p>
+      <w:pPr>
+        <w:pStyle w:val="ListParagraph"/>
+        <w:numPr>
+          <w:ilvl w:val="2"/>
+          <w:numId w:val="5"/>
+        </w:numPr>
+        <w:rPr>
+          <w:rFonts w:ascii="Arial" w:hAnsi="Arial" w:cs="Arial"/>
+          <w:sz w:val="24"/>
+          <w:szCs w:val="24"/>
+        </w:rPr>
+      </w:pPr>
+      <w:r>
+        <w:rPr>
+          <w:rFonts w:ascii="Arial" w:hAnsi="Arial" w:cs="Arial"/>
+          <w:sz w:val="24"/>
+          <w:szCs w:val="24"/>
+        </w:rPr>
+        <w:t>H</w:t>
+      </w:r>
+      <w:r>
+        <w:rPr>
+          <w:rFonts w:ascii="Arial" w:hAnsi="Arial" w:cs="Arial"/>
+          <w:sz w:val="24"/>
+          <w:szCs w:val="24"/>
+        </w:rPr>
+        <w:t>TTP</w:t>
+      </w:r>
+    </w:p>
+    <w:p>
+      <w:pPr>
+        <w:pStyle w:val="ListParagraph"/>
+        <w:numPr>
+          <w:ilvl w:val="2"/>
+          <w:numId w:val="5"/>
+        </w:numPr>
+        <w:rPr>
+          <w:rFonts w:ascii="Arial" w:hAnsi="Arial" w:cs="Arial"/>
+          <w:sz w:val="24"/>
+          <w:szCs w:val="24"/>
+        </w:rPr>
+      </w:pPr>
+      <w:r>
+        <w:rPr>
+          <w:rFonts w:ascii="Arial" w:hAnsi="Arial" w:cs="Arial"/>
+          <w:sz w:val="24"/>
+          <w:szCs w:val="24"/>
+        </w:rPr>
+        <w:t>A</w:t>
+      </w:r>
+      <w:r>
+        <w:rPr>
+          <w:rFonts w:ascii="Arial" w:hAnsi="Arial" w:cs="Arial"/>
+          <w:sz w:val="24"/>
+          <w:szCs w:val="24"/>
+        </w:rPr>
+        <w:t>s well as various necessary programming languages/</w:t>
+      </w:r>
+      <w:proofErr w:type="spellStart"/>
+      <w:r>
+        <w:rPr>
+          <w:rFonts w:ascii="Arial" w:hAnsi="Arial" w:cs="Arial"/>
+          <w:sz w:val="24"/>
+          <w:szCs w:val="24"/>
+        </w:rPr>
+        <w:t>markup</w:t>
+      </w:r>
+      <w:proofErr w:type="spellEnd"/>
+      <w:r>
+        <w:rPr>
+          <w:rFonts w:ascii="Arial" w:hAnsi="Arial" w:cs="Arial"/>
+          <w:sz w:val="24"/>
+          <w:szCs w:val="24"/>
+        </w:rPr>
+        <w:t xml:space="preserve"> languages for the web such as </w:t>
+      </w:r>
+    </w:p>
+    <w:p>
+      <w:pPr>
+        <w:pStyle w:val="ListParagraph"/>
+        <w:numPr>
+          <w:ilvl w:val="3"/>
+          <w:numId w:val="5"/>
+        </w:numPr>
+        <w:rPr>
+          <w:rFonts w:ascii="Arial" w:hAnsi="Arial" w:cs="Arial"/>
+          <w:sz w:val="24"/>
+          <w:szCs w:val="24"/>
+        </w:rPr>
+      </w:pPr>
+      <w:r>
+        <w:rPr>
+          <w:rFonts w:ascii="Arial" w:hAnsi="Arial" w:cs="Arial"/>
+          <w:sz w:val="24"/>
+          <w:szCs w:val="24"/>
+        </w:rPr>
+        <w:t xml:space="preserve">HTML 5, </w:t>
+      </w:r>
+    </w:p>
+    <w:p>
+      <w:pPr>
+        <w:pStyle w:val="ListParagraph"/>
+        <w:numPr>
+          <w:ilvl w:val="3"/>
+          <w:numId w:val="5"/>
+        </w:numPr>
+        <w:rPr>
+          <w:rFonts w:ascii="Arial" w:hAnsi="Arial" w:cs="Arial"/>
+          <w:sz w:val="24"/>
+          <w:szCs w:val="24"/>
+        </w:rPr>
+      </w:pPr>
+      <w:r>
+        <w:rPr>
+          <w:rFonts w:ascii="Arial" w:hAnsi="Arial" w:cs="Arial"/>
+          <w:sz w:val="24"/>
+          <w:szCs w:val="24"/>
+        </w:rPr>
+        <w:t xml:space="preserve">JavaScript, </w:t>
+      </w:r>
+    </w:p>
+    <w:p>
+      <w:pPr>
+        <w:pStyle w:val="ListParagraph"/>
+        <w:numPr>
+          <w:ilvl w:val="3"/>
+          <w:numId w:val="5"/>
+        </w:numPr>
+        <w:rPr>
+          <w:rFonts w:ascii="Arial" w:hAnsi="Arial" w:cs="Arial"/>
+          <w:sz w:val="24"/>
+          <w:szCs w:val="24"/>
+        </w:rPr>
+      </w:pPr>
+      <w:r>
+        <w:rPr>
+          <w:rFonts w:ascii="Arial" w:hAnsi="Arial" w:cs="Arial"/>
+          <w:sz w:val="24"/>
+          <w:szCs w:val="24"/>
+        </w:rPr>
+        <w:t>CSS3 and PHP.</w:t>
+      </w:r>
+    </w:p>
+    <w:p>
+      <w:pPr>
+        <w:pStyle w:val="ListParagraph"/>
+        <w:numPr>
+          <w:ilvl w:val="0"/>
+          <w:numId w:val="5"/>
+        </w:numPr>
+        <w:rPr>
+          <w:rFonts w:ascii="Arial" w:hAnsi="Arial" w:cs="Arial"/>
+          <w:sz w:val="24"/>
+          <w:szCs w:val="24"/>
+        </w:rPr>
+      </w:pPr>
+      <w:r>
+        <w:rPr>
+          <w:rFonts w:ascii="Arial" w:hAnsi="Arial" w:cs="Arial"/>
+          <w:sz w:val="24"/>
+          <w:szCs w:val="24"/>
+        </w:rPr>
+        <w:t>The second integration channel is the actual server which the buzz system is hosted on.</w:t>
+      </w:r>
+    </w:p>
+    <w:p>
+      <w:pPr>
+        <w:pStyle w:val="ListParagraph"/>
+        <w:numPr>
+          <w:ilvl w:val="1"/>
+          <w:numId w:val="5"/>
+        </w:numPr>
+        <w:rPr>
+          <w:rFonts w:ascii="Arial" w:hAnsi="Arial" w:cs="Arial"/>
+          <w:sz w:val="24"/>
+          <w:szCs w:val="24"/>
+        </w:rPr>
+      </w:pPr>
+      <w:r>
+        <w:rPr>
+          <w:rFonts w:ascii="Arial" w:hAnsi="Arial" w:cs="Arial"/>
+          <w:sz w:val="24"/>
+          <w:szCs w:val="24"/>
+        </w:rPr>
+        <w:t xml:space="preserve">The server will provide a lot of the functionality needed for the buzz system to actually be able to handle and respond to requests. </w:t>
+      </w:r>
+    </w:p>
+    <w:p>
+      <w:pPr>
+        <w:pStyle w:val="ListParagraph"/>
+        <w:numPr>
+          <w:ilvl w:val="2"/>
+          <w:numId w:val="5"/>
+        </w:numPr>
+        <w:rPr>
+          <w:rFonts w:ascii="Arial" w:hAnsi="Arial" w:cs="Arial"/>
+          <w:sz w:val="24"/>
+          <w:szCs w:val="24"/>
+        </w:rPr>
+      </w:pPr>
+      <w:r>
+        <w:rPr>
+          <w:rFonts w:ascii="Arial" w:hAnsi="Arial" w:cs="Arial"/>
+          <w:sz w:val="24"/>
+          <w:szCs w:val="24"/>
+        </w:rPr>
+        <w:t xml:space="preserve">It will also provide the core access channel for users. </w:t>
+      </w:r>
+    </w:p>
+    <w:p>
+      <w:pPr>
+        <w:pStyle w:val="ListParagraph"/>
+        <w:numPr>
+          <w:ilvl w:val="1"/>
+          <w:numId w:val="5"/>
+        </w:numPr>
+        <w:rPr>
+          <w:rFonts w:ascii="Arial" w:hAnsi="Arial" w:cs="Arial"/>
+          <w:sz w:val="24"/>
+          <w:szCs w:val="24"/>
+        </w:rPr>
+      </w:pPr>
+      <w:r>
+        <w:rPr>
+          <w:rFonts w:ascii="Arial" w:hAnsi="Arial" w:cs="Arial"/>
+          <w:sz w:val="24"/>
+          <w:szCs w:val="24"/>
+        </w:rPr>
+        <w:t>Various protocols need to be used here, such as</w:t>
+      </w:r>
+      <w:r>
+        <w:rPr>
+          <w:rFonts w:ascii="Arial" w:hAnsi="Arial" w:cs="Arial"/>
+          <w:sz w:val="24"/>
+          <w:szCs w:val="24"/>
+        </w:rPr>
+        <w:t>:</w:t>
+      </w:r>
+    </w:p>
+    <w:p>
+      <w:pPr>
+        <w:pStyle w:val="ListParagraph"/>
+        <w:numPr>
+          <w:ilvl w:val="2"/>
+          <w:numId w:val="5"/>
+        </w:numPr>
+        <w:rPr>
+          <w:rFonts w:ascii="Arial" w:hAnsi="Arial" w:cs="Arial"/>
+          <w:sz w:val="24"/>
+          <w:szCs w:val="24"/>
+        </w:rPr>
+      </w:pPr>
+      <w:r>
+        <w:rPr>
+          <w:rFonts w:ascii="Arial" w:hAnsi="Arial" w:cs="Arial"/>
+          <w:sz w:val="24"/>
+          <w:szCs w:val="24"/>
+        </w:rPr>
+        <w:t>HTTP</w:t>
+      </w:r>
+    </w:p>
+    <w:p>
+      <w:pPr>
+        <w:pStyle w:val="ListParagraph"/>
+        <w:numPr>
+          <w:ilvl w:val="3"/>
+          <w:numId w:val="5"/>
+        </w:numPr>
+        <w:rPr>
+          <w:rFonts w:ascii="Arial" w:hAnsi="Arial" w:cs="Arial"/>
+          <w:sz w:val="24"/>
+          <w:szCs w:val="24"/>
+        </w:rPr>
+      </w:pPr>
+      <w:r>
+        <w:rPr>
+          <w:rFonts w:ascii="Arial" w:hAnsi="Arial" w:cs="Arial"/>
+          <w:sz w:val="24"/>
+          <w:szCs w:val="24"/>
+        </w:rPr>
+        <w:t>F</w:t>
+      </w:r>
+      <w:r>
+        <w:rPr>
+          <w:rFonts w:ascii="Arial" w:hAnsi="Arial" w:cs="Arial"/>
+          <w:sz w:val="24"/>
+          <w:szCs w:val="24"/>
+        </w:rPr>
+        <w:t>or processing and handling GET/POST requests</w:t>
+      </w:r>
+      <w:r>
+        <w:rPr>
+          <w:rFonts w:ascii="Arial" w:hAnsi="Arial" w:cs="Arial"/>
+          <w:sz w:val="24"/>
+          <w:szCs w:val="24"/>
+        </w:rPr>
+        <w:t xml:space="preserve"> from users</w:t>
+      </w:r>
+      <w:r>
+        <w:rPr>
+          <w:rFonts w:ascii="Arial" w:hAnsi="Arial" w:cs="Arial"/>
+          <w:sz w:val="24"/>
+          <w:szCs w:val="24"/>
+        </w:rPr>
+        <w:t xml:space="preserve"> (i.e. conformity to the RFC (Request for Comments standard).</w:t>
+      </w:r>
+    </w:p>
+    <w:p>
+      <w:pPr>
+        <w:pStyle w:val="ListParagraph"/>
+        <w:numPr>
+          <w:ilvl w:val="2"/>
+          <w:numId w:val="5"/>
+        </w:numPr>
+        <w:rPr>
+          <w:rFonts w:ascii="Arial" w:hAnsi="Arial" w:cs="Arial"/>
+          <w:sz w:val="24"/>
+          <w:szCs w:val="24"/>
+        </w:rPr>
+      </w:pPr>
+      <w:r>
+        <w:rPr>
+          <w:rFonts w:ascii="Arial" w:hAnsi="Arial" w:cs="Arial"/>
+          <w:sz w:val="24"/>
+          <w:szCs w:val="24"/>
+        </w:rPr>
+        <w:t xml:space="preserve">SOAP (Simple Object Access Protocol). </w:t>
+      </w:r>
+    </w:p>
+    <w:p>
+      <w:pPr>
+        <w:pStyle w:val="ListParagraph"/>
+        <w:numPr>
+          <w:ilvl w:val="3"/>
+          <w:numId w:val="5"/>
+        </w:numPr>
+        <w:rPr>
+          <w:rFonts w:ascii="Arial" w:hAnsi="Arial" w:cs="Arial"/>
+          <w:sz w:val="24"/>
+          <w:szCs w:val="24"/>
+        </w:rPr>
+      </w:pPr>
+      <w:r>
+        <w:rPr>
+          <w:rFonts w:ascii="Arial" w:hAnsi="Arial" w:cs="Arial"/>
+          <w:sz w:val="24"/>
+          <w:szCs w:val="24"/>
+        </w:rPr>
+        <w:t xml:space="preserve">This is a messaging protocol that allows programs which run on disparate operating systems to communicate using HTTP and its XML. </w:t>
+      </w:r>
+    </w:p>
+    <w:p>
+      <w:pPr>
+        <w:pStyle w:val="ListParagraph"/>
+        <w:numPr>
+          <w:ilvl w:val="3"/>
+          <w:numId w:val="5"/>
+        </w:numPr>
+        <w:rPr>
+          <w:rFonts w:ascii="Arial" w:hAnsi="Arial" w:cs="Arial"/>
+          <w:sz w:val="24"/>
+          <w:szCs w:val="24"/>
+        </w:rPr>
+      </w:pPr>
+      <w:r>
+        <w:rPr>
+          <w:rFonts w:ascii="Arial" w:hAnsi="Arial" w:cs="Arial"/>
+          <w:sz w:val="24"/>
+          <w:szCs w:val="24"/>
+        </w:rPr>
+        <w:t>This is necessary to ensure that users between different operating systems can communicate using a standard interface, so that there are no technological gaps which will hamper communication among different users.</w:t>
+      </w:r>
     </w:p>
     <w:p>
       <w:pPr>
         <w:pStyle w:val="ListParagraph"/>
         <w:ind w:left="1440"/>
-      </w:pPr>
-    </w:p>
-    <w:p/>
+        <w:rPr>
+          <w:rFonts w:ascii="Arial" w:hAnsi="Arial" w:cs="Arial"/>
+          <w:sz w:val="24"/>
+          <w:szCs w:val="24"/>
+        </w:rPr>
+      </w:pPr>
+    </w:p>
+    <w:p>
+      <w:pPr>
+        <w:rPr>
+          <w:rFonts w:ascii="Arial" w:hAnsi="Arial" w:cs="Arial"/>
+          <w:sz w:val="24"/>
+          <w:szCs w:val="24"/>
+        </w:rPr>
+      </w:pPr>
+    </w:p>
     <w:sectPr>
       <w:pgSz w:w="11906" w:h="16838"/>
       <w:pgMar w:top="1440" w:right="1440" w:bottom="1440" w:left="1440" w:header="708" w:footer="708" w:gutter="0"/>
@@ -308,7 +1255,7 @@
         <w:rFonts w:ascii="Symbol" w:hAnsi="Symbol" w:hint="default"/>
       </w:rPr>
     </w:lvl>
-    <w:lvl w:ilvl="1" w:tplc="08090003" w:tentative="1">
+    <w:lvl w:ilvl="1" w:tplc="08090003">
       <w:start w:val="1"/>
       <w:numFmt w:val="bullet"/>
       <w:lvlText w:val="o"/>
@@ -406,6 +1353,119 @@
     </w:lvl>
   </w:abstractNum>
   <w:abstractNum w:abstractNumId="1">
+    <w:nsid w:val="24D11E2F"/>
+    <w:multiLevelType w:val="hybridMultilevel"/>
+    <w:tmpl w:val="34562A88"/>
+    <w:lvl w:ilvl="0" w:tplc="08090001">
+      <w:start w:val="1"/>
+      <w:numFmt w:val="bullet"/>
+      <w:lvlText w:val=""/>
+      <w:lvlJc w:val="left"/>
+      <w:pPr>
+        <w:ind w:left="720" w:hanging="360"/>
+      </w:pPr>
+      <w:rPr>
+        <w:rFonts w:ascii="Symbol" w:hAnsi="Symbol" w:hint="default"/>
+      </w:rPr>
+    </w:lvl>
+    <w:lvl w:ilvl="1" w:tplc="08090003">
+      <w:start w:val="1"/>
+      <w:numFmt w:val="bullet"/>
+      <w:lvlText w:val="o"/>
+      <w:lvlJc w:val="left"/>
+      <w:pPr>
+        <w:ind w:left="1440" w:hanging="360"/>
+      </w:pPr>
+      <w:rPr>
+        <w:rFonts w:ascii="Courier New" w:hAnsi="Courier New" w:cs="Courier New" w:hint="default"/>
+      </w:rPr>
+    </w:lvl>
+    <w:lvl w:ilvl="2" w:tplc="08090005">
+      <w:start w:val="1"/>
+      <w:numFmt w:val="bullet"/>
+      <w:lvlText w:val=""/>
+      <w:lvlJc w:val="left"/>
+      <w:pPr>
+        <w:ind w:left="2160" w:hanging="360"/>
+      </w:pPr>
+      <w:rPr>
+        <w:rFonts w:ascii="Wingdings" w:hAnsi="Wingdings" w:hint="default"/>
+      </w:rPr>
+    </w:lvl>
+    <w:lvl w:ilvl="3" w:tplc="08090001">
+      <w:start w:val="1"/>
+      <w:numFmt w:val="bullet"/>
+      <w:lvlText w:val=""/>
+      <w:lvlJc w:val="left"/>
+      <w:pPr>
+        <w:ind w:left="2880" w:hanging="360"/>
+      </w:pPr>
+      <w:rPr>
+        <w:rFonts w:ascii="Symbol" w:hAnsi="Symbol" w:hint="default"/>
+      </w:rPr>
+    </w:lvl>
+    <w:lvl w:ilvl="4" w:tplc="08090003" w:tentative="1">
+      <w:start w:val="1"/>
+      <w:numFmt w:val="bullet"/>
+      <w:lvlText w:val="o"/>
+      <w:lvlJc w:val="left"/>
+      <w:pPr>
+        <w:ind w:left="3600" w:hanging="360"/>
+      </w:pPr>
+      <w:rPr>
+        <w:rFonts w:ascii="Courier New" w:hAnsi="Courier New" w:cs="Courier New" w:hint="default"/>
+      </w:rPr>
+    </w:lvl>
+    <w:lvl w:ilvl="5" w:tplc="08090005" w:tentative="1">
+      <w:start w:val="1"/>
+      <w:numFmt w:val="bullet"/>
+      <w:lvlText w:val=""/>
+      <w:lvlJc w:val="left"/>
+      <w:pPr>
+        <w:ind w:left="4320" w:hanging="360"/>
+      </w:pPr>
+      <w:rPr>
+        <w:rFonts w:ascii="Wingdings" w:hAnsi="Wingdings" w:hint="default"/>
+      </w:rPr>
+    </w:lvl>
+    <w:lvl w:ilvl="6" w:tplc="08090001" w:tentative="1">
+      <w:start w:val="1"/>
+      <w:numFmt w:val="bullet"/>
+      <w:lvlText w:val=""/>
+      <w:lvlJc w:val="left"/>
+      <w:pPr>
+        <w:ind w:left="5040" w:hanging="360"/>
+      </w:pPr>
+      <w:rPr>
+        <w:rFonts w:ascii="Symbol" w:hAnsi="Symbol" w:hint="default"/>
+      </w:rPr>
+    </w:lvl>
+    <w:lvl w:ilvl="7" w:tplc="08090003" w:tentative="1">
+      <w:start w:val="1"/>
+      <w:numFmt w:val="bullet"/>
+      <w:lvlText w:val="o"/>
+      <w:lvlJc w:val="left"/>
+      <w:pPr>
+        <w:ind w:left="5760" w:hanging="360"/>
+      </w:pPr>
+      <w:rPr>
+        <w:rFonts w:ascii="Courier New" w:hAnsi="Courier New" w:cs="Courier New" w:hint="default"/>
+      </w:rPr>
+    </w:lvl>
+    <w:lvl w:ilvl="8" w:tplc="08090005" w:tentative="1">
+      <w:start w:val="1"/>
+      <w:numFmt w:val="bullet"/>
+      <w:lvlText w:val=""/>
+      <w:lvlJc w:val="left"/>
+      <w:pPr>
+        <w:ind w:left="6480" w:hanging="360"/>
+      </w:pPr>
+      <w:rPr>
+        <w:rFonts w:ascii="Wingdings" w:hAnsi="Wingdings" w:hint="default"/>
+      </w:rPr>
+    </w:lvl>
+  </w:abstractNum>
+  <w:abstractNum w:abstractNumId="2">
     <w:nsid w:val="2C045AF1"/>
     <w:multiLevelType w:val="hybridMultilevel"/>
     <w:tmpl w:val="1382AB5C"/>
@@ -494,7 +1554,7 @@
       </w:pPr>
     </w:lvl>
   </w:abstractNum>
-  <w:abstractNum w:abstractNumId="2">
+  <w:abstractNum w:abstractNumId="3">
     <w:nsid w:val="32FA6C06"/>
     <w:multiLevelType w:val="hybridMultilevel"/>
     <w:tmpl w:val="DA14BD1A"/>
@@ -578,15 +1638,134 @@
       <w:pPr>
         <w:ind w:left="6480" w:hanging="180"/>
       </w:pPr>
+    </w:lvl>
+  </w:abstractNum>
+  <w:abstractNum w:abstractNumId="4">
+    <w:nsid w:val="53941F03"/>
+    <w:multiLevelType w:val="hybridMultilevel"/>
+    <w:tmpl w:val="F8382200"/>
+    <w:lvl w:ilvl="0" w:tplc="08090001">
+      <w:start w:val="1"/>
+      <w:numFmt w:val="bullet"/>
+      <w:lvlText w:val=""/>
+      <w:lvlJc w:val="left"/>
+      <w:pPr>
+        <w:ind w:left="720" w:hanging="360"/>
+      </w:pPr>
+      <w:rPr>
+        <w:rFonts w:ascii="Symbol" w:hAnsi="Symbol" w:hint="default"/>
+      </w:rPr>
+    </w:lvl>
+    <w:lvl w:ilvl="1" w:tplc="08090003">
+      <w:start w:val="1"/>
+      <w:numFmt w:val="bullet"/>
+      <w:lvlText w:val="o"/>
+      <w:lvlJc w:val="left"/>
+      <w:pPr>
+        <w:ind w:left="1440" w:hanging="360"/>
+      </w:pPr>
+      <w:rPr>
+        <w:rFonts w:ascii="Courier New" w:hAnsi="Courier New" w:cs="Courier New" w:hint="default"/>
+      </w:rPr>
+    </w:lvl>
+    <w:lvl w:ilvl="2" w:tplc="08090005" w:tentative="1">
+      <w:start w:val="1"/>
+      <w:numFmt w:val="bullet"/>
+      <w:lvlText w:val=""/>
+      <w:lvlJc w:val="left"/>
+      <w:pPr>
+        <w:ind w:left="2160" w:hanging="360"/>
+      </w:pPr>
+      <w:rPr>
+        <w:rFonts w:ascii="Wingdings" w:hAnsi="Wingdings" w:hint="default"/>
+      </w:rPr>
+    </w:lvl>
+    <w:lvl w:ilvl="3" w:tplc="08090001" w:tentative="1">
+      <w:start w:val="1"/>
+      <w:numFmt w:val="bullet"/>
+      <w:lvlText w:val=""/>
+      <w:lvlJc w:val="left"/>
+      <w:pPr>
+        <w:ind w:left="2880" w:hanging="360"/>
+      </w:pPr>
+      <w:rPr>
+        <w:rFonts w:ascii="Symbol" w:hAnsi="Symbol" w:hint="default"/>
+      </w:rPr>
+    </w:lvl>
+    <w:lvl w:ilvl="4" w:tplc="08090003" w:tentative="1">
+      <w:start w:val="1"/>
+      <w:numFmt w:val="bullet"/>
+      <w:lvlText w:val="o"/>
+      <w:lvlJc w:val="left"/>
+      <w:pPr>
+        <w:ind w:left="3600" w:hanging="360"/>
+      </w:pPr>
+      <w:rPr>
+        <w:rFonts w:ascii="Courier New" w:hAnsi="Courier New" w:cs="Courier New" w:hint="default"/>
+      </w:rPr>
+    </w:lvl>
+    <w:lvl w:ilvl="5" w:tplc="08090005" w:tentative="1">
+      <w:start w:val="1"/>
+      <w:numFmt w:val="bullet"/>
+      <w:lvlText w:val=""/>
+      <w:lvlJc w:val="left"/>
+      <w:pPr>
+        <w:ind w:left="4320" w:hanging="360"/>
+      </w:pPr>
+      <w:rPr>
+        <w:rFonts w:ascii="Wingdings" w:hAnsi="Wingdings" w:hint="default"/>
+      </w:rPr>
+    </w:lvl>
+    <w:lvl w:ilvl="6" w:tplc="08090001" w:tentative="1">
+      <w:start w:val="1"/>
+      <w:numFmt w:val="bullet"/>
+      <w:lvlText w:val=""/>
+      <w:lvlJc w:val="left"/>
+      <w:pPr>
+        <w:ind w:left="5040" w:hanging="360"/>
+      </w:pPr>
+      <w:rPr>
+        <w:rFonts w:ascii="Symbol" w:hAnsi="Symbol" w:hint="default"/>
+      </w:rPr>
+    </w:lvl>
+    <w:lvl w:ilvl="7" w:tplc="08090003" w:tentative="1">
+      <w:start w:val="1"/>
+      <w:numFmt w:val="bullet"/>
+      <w:lvlText w:val="o"/>
+      <w:lvlJc w:val="left"/>
+      <w:pPr>
+        <w:ind w:left="5760" w:hanging="360"/>
+      </w:pPr>
+      <w:rPr>
+        <w:rFonts w:ascii="Courier New" w:hAnsi="Courier New" w:cs="Courier New" w:hint="default"/>
+      </w:rPr>
+    </w:lvl>
+    <w:lvl w:ilvl="8" w:tplc="08090005" w:tentative="1">
+      <w:start w:val="1"/>
+      <w:numFmt w:val="bullet"/>
+      <w:lvlText w:val=""/>
+      <w:lvlJc w:val="left"/>
+      <w:pPr>
+        <w:ind w:left="6480" w:hanging="360"/>
+      </w:pPr>
+      <w:rPr>
+        <w:rFonts w:ascii="Wingdings" w:hAnsi="Wingdings" w:hint="default"/>
+      </w:rPr>
     </w:lvl>
   </w:abstractNum>
   <w:num w:numId="1">
     <w:abstractNumId w:val="0"/>
   </w:num>
   <w:num w:numId="2">
+    <w:abstractNumId w:val="3"/>
+  </w:num>
+  <w:num w:numId="3">
     <w:abstractNumId w:val="2"/>
   </w:num>
-  <w:num w:numId="3">
+  <w:num w:numId="4">
+    <w:abstractNumId w:val="4"/>
+  </w:num>
+  <w:num w:numId="5">
     <w:abstractNumId w:val="1"/>
   </w:num>
 </w:numbering>
@@ -1067,7 +2246,6 @@
     <w:name w:val="Hyperlink"/>
     <w:basedOn w:val="DefaultParagraphFont"/>
     <w:uiPriority w:val="99"/>
-    <w:semiHidden/>
     <w:unhideWhenUsed/>
     <w:rsid w:val="00183AAE"/>
     <w:rPr>

</xml_diff>

<commit_message>
Added my stuff to the Latex. Also added a new System (DBMS) which the buzz system must integrate with, as well as new protocols on the server communication (Specifically TCP/IP and HTTPS). Also added more clarity on the LDAP (Specifically mentioning 'LDAP Server' and not just 'LDAP' which are two different things.
</commit_message>
<xml_diff>
--- a/Documents/Integration Requirements.docx
+++ b/Documents/Integration Requirements.docx
@@ -253,8 +253,6 @@
           <w:szCs w:val="26"/>
         </w:rPr>
       </w:pPr>
-      <w:bookmarkStart w:id="0" w:name="_GoBack"/>
-      <w:bookmarkEnd w:id="0"/>
     </w:p>
     <w:p>
       <w:pPr>
@@ -595,7 +593,23 @@
           <w:sz w:val="26"/>
           <w:szCs w:val="26"/>
         </w:rPr>
-        <w:t>The buzz system will need to be hosted to a server and needs to have access to that server’s individual functionality services (i.e. Apache, PHP, JavaScript, etc.).</w:t>
+        <w:t>The buzz system will need to be hosted to a server and needs to have access to that server’s individual functional</w:t>
+      </w:r>
+      <w:r>
+        <w:rPr>
+          <w:rFonts w:ascii="Arial" w:hAnsi="Arial" w:cs="Arial"/>
+          <w:sz w:val="26"/>
+          <w:szCs w:val="26"/>
+        </w:rPr>
+        <w:t>ity services (i.e. Apache, PHP</w:t>
+      </w:r>
+      <w:r>
+        <w:rPr>
+          <w:rFonts w:ascii="Arial" w:hAnsi="Arial" w:cs="Arial"/>
+          <w:sz w:val="26"/>
+          <w:szCs w:val="26"/>
+        </w:rPr>
+        <w:t>, etc.).</w:t>
       </w:r>
     </w:p>
     <w:p>
@@ -622,6 +636,60 @@
     </w:p>
     <w:p>
       <w:pPr>
+        <w:pStyle w:val="ListParagraph"/>
+        <w:numPr>
+          <w:ilvl w:val="0"/>
+          <w:numId w:val="4"/>
+        </w:numPr>
+        <w:rPr>
+          <w:rFonts w:ascii="Arial" w:hAnsi="Arial" w:cs="Arial"/>
+          <w:sz w:val="26"/>
+          <w:szCs w:val="26"/>
+        </w:rPr>
+      </w:pPr>
+      <w:r>
+        <w:rPr>
+          <w:rFonts w:ascii="Arial" w:hAnsi="Arial" w:cs="Arial"/>
+          <w:sz w:val="26"/>
+          <w:szCs w:val="26"/>
+        </w:rPr>
+        <w:t>The fourth of these is the DBMS (Database Management System)</w:t>
+      </w:r>
+    </w:p>
+    <w:p>
+      <w:pPr>
+        <w:pStyle w:val="ListParagraph"/>
+        <w:numPr>
+          <w:ilvl w:val="1"/>
+          <w:numId w:val="4"/>
+        </w:numPr>
+        <w:rPr>
+          <w:rFonts w:ascii="Arial" w:hAnsi="Arial" w:cs="Arial"/>
+          <w:sz w:val="26"/>
+          <w:szCs w:val="26"/>
+        </w:rPr>
+      </w:pPr>
+      <w:r>
+        <w:rPr>
+          <w:rFonts w:ascii="Arial" w:hAnsi="Arial" w:cs="Arial"/>
+          <w:sz w:val="26"/>
+          <w:szCs w:val="26"/>
+        </w:rPr>
+        <w:t xml:space="preserve">The buzz system will need to connect to some database which will store all user information such as profiles, passwords, usernames, etc. </w:t>
+      </w:r>
+      <w:r>
+        <w:rPr>
+          <w:rFonts w:ascii="Arial" w:hAnsi="Arial" w:cs="Arial"/>
+          <w:sz w:val="26"/>
+          <w:szCs w:val="26"/>
+        </w:rPr>
+        <w:t>This storing of information will be done via some DBMS (Such as MySQL).</w:t>
+      </w:r>
+      <w:bookmarkStart w:id="0" w:name="_GoBack"/>
+      <w:bookmarkEnd w:id="0"/>
+    </w:p>
+    <w:p>
+      <w:pPr>
         <w:pStyle w:val="Heading1"/>
         <w:rPr>
           <w:rFonts w:ascii="Arial" w:hAnsi="Arial" w:cs="Arial"/>
@@ -713,7 +781,6 @@
           <w:sz w:val="36"/>
           <w:szCs w:val="26"/>
         </w:rPr>
-        <w:lastRenderedPageBreak/>
         <w:t>The integration channels and protocols which need to be used</w:t>
       </w:r>
     </w:p>
@@ -890,25 +957,7 @@
           <w:sz w:val="24"/>
           <w:szCs w:val="24"/>
         </w:rPr>
-        <w:t>s well as various necessary programming languages/</w:t>
-      </w:r>
-      <w:proofErr w:type="spellStart"/>
-      <w:r>
-        <w:rPr>
-          <w:rFonts w:ascii="Arial" w:hAnsi="Arial" w:cs="Arial"/>
-          <w:sz w:val="24"/>
-          <w:szCs w:val="24"/>
-        </w:rPr>
-        <w:t>markup</w:t>
-      </w:r>
-      <w:proofErr w:type="spellEnd"/>
-      <w:r>
-        <w:rPr>
-          <w:rFonts w:ascii="Arial" w:hAnsi="Arial" w:cs="Arial"/>
-          <w:sz w:val="24"/>
-          <w:szCs w:val="24"/>
-        </w:rPr>
-        <w:t xml:space="preserve"> languages for the web such as </w:t>
+        <w:t xml:space="preserve">s well as various necessary programming languages/markup languages for the web such as </w:t>
       </w:r>
     </w:p>
     <w:p>

</xml_diff>